<commit_message>
Added spec section about Lazy Loading.
git-svn-id: https://linqtosharepoint.svn.codeplex.com/svn@5032 142e9c35-602f-4880-9f37-ec48a24daa6a
</commit_message>
<xml_diff>
--- a/Specs/LINQ-to-SharePoint runtime library specification.docx
+++ b/Specs/LINQ-to-SharePoint runtime library specification.docx
@@ -6,7 +6,7 @@
       <w:pPr>
         <w:pStyle w:val="Title"/>
       </w:pPr>
-      <w:bookmarkStart w:id="0" w:name="_Toc169000009"/>
+      <w:bookmarkStart w:id="0" w:name="_Toc169002083"/>
       <w:r>
         <w:t>LINQ-to-SharePoint runtime library specification</w:t>
       </w:r>
@@ -103,7 +103,7 @@
           <w:r>
             <w:fldChar w:fldCharType="separate"/>
           </w:r>
-          <w:hyperlink w:anchor="_Toc169000009" w:history="1">
+          <w:hyperlink w:anchor="_Toc169002083" w:history="1">
             <w:r>
               <w:rPr>
                 <w:rStyle w:val="Hyperlink"/>
@@ -130,7 +130,7 @@
                 <w:noProof/>
                 <w:webHidden/>
               </w:rPr>
-              <w:instrText xml:space="preserve"> PAGEREF _Toc169000009 \h </w:instrText>
+              <w:instrText xml:space="preserve"> PAGEREF _Toc169002083 \h </w:instrText>
             </w:r>
             <w:r>
               <w:rPr>
@@ -175,7 +175,7 @@
               <w:lang w:val="nl-BE" w:eastAsia="nl-BE" w:bidi="ar-SA"/>
             </w:rPr>
           </w:pPr>
-          <w:hyperlink w:anchor="_Toc169000010" w:history="1">
+          <w:hyperlink w:anchor="_Toc169002084" w:history="1">
             <w:r>
               <w:rPr>
                 <w:rStyle w:val="Hyperlink"/>
@@ -202,7 +202,7 @@
                 <w:noProof/>
                 <w:webHidden/>
               </w:rPr>
-              <w:instrText xml:space="preserve"> PAGEREF _Toc169000010 \h </w:instrText>
+              <w:instrText xml:space="preserve"> PAGEREF _Toc169002084 \h </w:instrText>
             </w:r>
             <w:r>
               <w:rPr>
@@ -247,7 +247,7 @@
               <w:lang w:val="nl-BE" w:eastAsia="nl-BE" w:bidi="ar-SA"/>
             </w:rPr>
           </w:pPr>
-          <w:hyperlink w:anchor="_Toc169000011" w:history="1">
+          <w:hyperlink w:anchor="_Toc169002085" w:history="1">
             <w:r>
               <w:rPr>
                 <w:rStyle w:val="Hyperlink"/>
@@ -274,7 +274,7 @@
                 <w:noProof/>
                 <w:webHidden/>
               </w:rPr>
-              <w:instrText xml:space="preserve"> PAGEREF _Toc169000011 \h </w:instrText>
+              <w:instrText xml:space="preserve"> PAGEREF _Toc169002085 \h </w:instrText>
             </w:r>
             <w:r>
               <w:rPr>
@@ -319,7 +319,7 @@
               <w:lang w:val="nl-BE" w:eastAsia="nl-BE" w:bidi="ar-SA"/>
             </w:rPr>
           </w:pPr>
-          <w:hyperlink w:anchor="_Toc169000012" w:history="1">
+          <w:hyperlink w:anchor="_Toc169002086" w:history="1">
             <w:r>
               <w:rPr>
                 <w:rStyle w:val="Hyperlink"/>
@@ -346,7 +346,7 @@
                 <w:noProof/>
                 <w:webHidden/>
               </w:rPr>
-              <w:instrText xml:space="preserve"> PAGEREF _Toc169000012 \h </w:instrText>
+              <w:instrText xml:space="preserve"> PAGEREF _Toc169002086 \h </w:instrText>
             </w:r>
             <w:r>
               <w:rPr>
@@ -391,7 +391,7 @@
               <w:lang w:val="nl-BE" w:eastAsia="nl-BE" w:bidi="ar-SA"/>
             </w:rPr>
           </w:pPr>
-          <w:hyperlink w:anchor="_Toc169000013" w:history="1">
+          <w:hyperlink w:anchor="_Toc169002087" w:history="1">
             <w:r>
               <w:rPr>
                 <w:rStyle w:val="Hyperlink"/>
@@ -418,7 +418,7 @@
                 <w:noProof/>
                 <w:webHidden/>
               </w:rPr>
-              <w:instrText xml:space="preserve"> PAGEREF _Toc169000013 \h </w:instrText>
+              <w:instrText xml:space="preserve"> PAGEREF _Toc169002087 \h </w:instrText>
             </w:r>
             <w:r>
               <w:rPr>
@@ -463,7 +463,7 @@
               <w:lang w:val="nl-BE" w:eastAsia="nl-BE" w:bidi="ar-SA"/>
             </w:rPr>
           </w:pPr>
-          <w:hyperlink w:anchor="_Toc169000014" w:history="1">
+          <w:hyperlink w:anchor="_Toc169002088" w:history="1">
             <w:r>
               <w:rPr>
                 <w:rStyle w:val="Hyperlink"/>
@@ -490,7 +490,7 @@
                 <w:noProof/>
                 <w:webHidden/>
               </w:rPr>
-              <w:instrText xml:space="preserve"> PAGEREF _Toc169000014 \h </w:instrText>
+              <w:instrText xml:space="preserve"> PAGEREF _Toc169002088 \h </w:instrText>
             </w:r>
             <w:r>
               <w:rPr>
@@ -535,7 +535,7 @@
               <w:lang w:val="nl-BE" w:eastAsia="nl-BE" w:bidi="ar-SA"/>
             </w:rPr>
           </w:pPr>
-          <w:hyperlink w:anchor="_Toc169000015" w:history="1">
+          <w:hyperlink w:anchor="_Toc169002089" w:history="1">
             <w:r>
               <w:rPr>
                 <w:rStyle w:val="Hyperlink"/>
@@ -562,7 +562,7 @@
                 <w:noProof/>
                 <w:webHidden/>
               </w:rPr>
-              <w:instrText xml:space="preserve"> PAGEREF _Toc169000015 \h </w:instrText>
+              <w:instrText xml:space="preserve"> PAGEREF _Toc169002089 \h </w:instrText>
             </w:r>
             <w:r>
               <w:rPr>
@@ -607,7 +607,7 @@
               <w:lang w:val="nl-BE" w:eastAsia="nl-BE" w:bidi="ar-SA"/>
             </w:rPr>
           </w:pPr>
-          <w:hyperlink w:anchor="_Toc169000016" w:history="1">
+          <w:hyperlink w:anchor="_Toc169002090" w:history="1">
             <w:r>
               <w:rPr>
                 <w:rStyle w:val="Hyperlink"/>
@@ -634,7 +634,7 @@
                 <w:noProof/>
                 <w:webHidden/>
               </w:rPr>
-              <w:instrText xml:space="preserve"> PAGEREF _Toc169000016 \h </w:instrText>
+              <w:instrText xml:space="preserve"> PAGEREF _Toc169002090 \h </w:instrText>
             </w:r>
             <w:r>
               <w:rPr>
@@ -679,7 +679,7 @@
               <w:lang w:val="nl-BE" w:eastAsia="nl-BE" w:bidi="ar-SA"/>
             </w:rPr>
           </w:pPr>
-          <w:hyperlink w:anchor="_Toc169000017" w:history="1">
+          <w:hyperlink w:anchor="_Toc169002091" w:history="1">
             <w:r>
               <w:rPr>
                 <w:rStyle w:val="Hyperlink"/>
@@ -706,7 +706,7 @@
                 <w:noProof/>
                 <w:webHidden/>
               </w:rPr>
-              <w:instrText xml:space="preserve"> PAGEREF _Toc169000017 \h </w:instrText>
+              <w:instrText xml:space="preserve"> PAGEREF _Toc169002091 \h </w:instrText>
             </w:r>
             <w:r>
               <w:rPr>
@@ -751,7 +751,7 @@
               <w:lang w:val="nl-BE" w:eastAsia="nl-BE" w:bidi="ar-SA"/>
             </w:rPr>
           </w:pPr>
-          <w:hyperlink w:anchor="_Toc169000018" w:history="1">
+          <w:hyperlink w:anchor="_Toc169002092" w:history="1">
             <w:r>
               <w:rPr>
                 <w:rStyle w:val="Hyperlink"/>
@@ -778,7 +778,7 @@
                 <w:noProof/>
                 <w:webHidden/>
               </w:rPr>
-              <w:instrText xml:space="preserve"> PAGEREF _Toc169000018 \h </w:instrText>
+              <w:instrText xml:space="preserve"> PAGEREF _Toc169002092 \h </w:instrText>
             </w:r>
             <w:r>
               <w:rPr>
@@ -823,7 +823,7 @@
               <w:lang w:val="nl-BE" w:eastAsia="nl-BE" w:bidi="ar-SA"/>
             </w:rPr>
           </w:pPr>
-          <w:hyperlink w:anchor="_Toc169000019" w:history="1">
+          <w:hyperlink w:anchor="_Toc169002093" w:history="1">
             <w:r>
               <w:rPr>
                 <w:rStyle w:val="Hyperlink"/>
@@ -850,7 +850,7 @@
                 <w:noProof/>
                 <w:webHidden/>
               </w:rPr>
-              <w:instrText xml:space="preserve"> PAGEREF _Toc169000019 \h </w:instrText>
+              <w:instrText xml:space="preserve"> PAGEREF _Toc169002093 \h </w:instrText>
             </w:r>
             <w:r>
               <w:rPr>
@@ -895,7 +895,7 @@
               <w:lang w:val="nl-BE" w:eastAsia="nl-BE" w:bidi="ar-SA"/>
             </w:rPr>
           </w:pPr>
-          <w:hyperlink w:anchor="_Toc169000020" w:history="1">
+          <w:hyperlink w:anchor="_Toc169002094" w:history="1">
             <w:r>
               <w:rPr>
                 <w:rStyle w:val="Hyperlink"/>
@@ -922,7 +922,7 @@
                 <w:noProof/>
                 <w:webHidden/>
               </w:rPr>
-              <w:instrText xml:space="preserve"> PAGEREF _Toc169000020 \h </w:instrText>
+              <w:instrText xml:space="preserve"> PAGEREF _Toc169002094 \h </w:instrText>
             </w:r>
             <w:r>
               <w:rPr>
@@ -967,7 +967,7 @@
               <w:lang w:val="nl-BE" w:eastAsia="nl-BE" w:bidi="ar-SA"/>
             </w:rPr>
           </w:pPr>
-          <w:hyperlink w:anchor="_Toc169000021" w:history="1">
+          <w:hyperlink w:anchor="_Toc169002095" w:history="1">
             <w:r>
               <w:rPr>
                 <w:rStyle w:val="Hyperlink"/>
@@ -994,7 +994,7 @@
                 <w:noProof/>
                 <w:webHidden/>
               </w:rPr>
-              <w:instrText xml:space="preserve"> PAGEREF _Toc169000021 \h </w:instrText>
+              <w:instrText xml:space="preserve"> PAGEREF _Toc169002095 \h </w:instrText>
             </w:r>
             <w:r>
               <w:rPr>
@@ -1039,7 +1039,7 @@
               <w:lang w:val="nl-BE" w:eastAsia="nl-BE" w:bidi="ar-SA"/>
             </w:rPr>
           </w:pPr>
-          <w:hyperlink w:anchor="_Toc169000022" w:history="1">
+          <w:hyperlink w:anchor="_Toc169002096" w:history="1">
             <w:r>
               <w:rPr>
                 <w:rStyle w:val="Hyperlink"/>
@@ -1066,7 +1066,7 @@
                 <w:noProof/>
                 <w:webHidden/>
               </w:rPr>
-              <w:instrText xml:space="preserve"> PAGEREF _Toc169000022 \h </w:instrText>
+              <w:instrText xml:space="preserve"> PAGEREF _Toc169002096 \h </w:instrText>
             </w:r>
             <w:r>
               <w:rPr>
@@ -1111,7 +1111,7 @@
               <w:lang w:val="nl-BE" w:eastAsia="nl-BE" w:bidi="ar-SA"/>
             </w:rPr>
           </w:pPr>
-          <w:hyperlink w:anchor="_Toc169000023" w:history="1">
+          <w:hyperlink w:anchor="_Toc169002097" w:history="1">
             <w:r>
               <w:rPr>
                 <w:rStyle w:val="Hyperlink"/>
@@ -1138,7 +1138,7 @@
                 <w:noProof/>
                 <w:webHidden/>
               </w:rPr>
-              <w:instrText xml:space="preserve"> PAGEREF _Toc169000023 \h </w:instrText>
+              <w:instrText xml:space="preserve"> PAGEREF _Toc169002097 \h </w:instrText>
             </w:r>
             <w:r>
               <w:rPr>
@@ -1183,7 +1183,7 @@
               <w:lang w:val="nl-BE" w:eastAsia="nl-BE" w:bidi="ar-SA"/>
             </w:rPr>
           </w:pPr>
-          <w:hyperlink w:anchor="_Toc169000024" w:history="1">
+          <w:hyperlink w:anchor="_Toc169002098" w:history="1">
             <w:r>
               <w:rPr>
                 <w:rStyle w:val="Hyperlink"/>
@@ -1210,7 +1210,7 @@
                 <w:noProof/>
                 <w:webHidden/>
               </w:rPr>
-              <w:instrText xml:space="preserve"> PAGEREF _Toc169000024 \h </w:instrText>
+              <w:instrText xml:space="preserve"> PAGEREF _Toc169002098 \h </w:instrText>
             </w:r>
             <w:r>
               <w:rPr>
@@ -1255,7 +1255,7 @@
               <w:lang w:val="nl-BE" w:eastAsia="nl-BE" w:bidi="ar-SA"/>
             </w:rPr>
           </w:pPr>
-          <w:hyperlink w:anchor="_Toc169000025" w:history="1">
+          <w:hyperlink w:anchor="_Toc169002099" w:history="1">
             <w:r>
               <w:rPr>
                 <w:rStyle w:val="Hyperlink"/>
@@ -1282,7 +1282,7 @@
                 <w:noProof/>
                 <w:webHidden/>
               </w:rPr>
-              <w:instrText xml:space="preserve"> PAGEREF _Toc169000025 \h </w:instrText>
+              <w:instrText xml:space="preserve"> PAGEREF _Toc169002099 \h </w:instrText>
             </w:r>
             <w:r>
               <w:rPr>
@@ -1327,7 +1327,7 @@
               <w:lang w:val="nl-BE" w:eastAsia="nl-BE" w:bidi="ar-SA"/>
             </w:rPr>
           </w:pPr>
-          <w:hyperlink w:anchor="_Toc169000026" w:history="1">
+          <w:hyperlink w:anchor="_Toc169002100" w:history="1">
             <w:r>
               <w:rPr>
                 <w:rStyle w:val="Hyperlink"/>
@@ -1354,7 +1354,7 @@
                 <w:noProof/>
                 <w:webHidden/>
               </w:rPr>
-              <w:instrText xml:space="preserve"> PAGEREF _Toc169000026 \h </w:instrText>
+              <w:instrText xml:space="preserve"> PAGEREF _Toc169002100 \h </w:instrText>
             </w:r>
             <w:r>
               <w:rPr>
@@ -1399,7 +1399,7 @@
               <w:lang w:val="nl-BE" w:eastAsia="nl-BE" w:bidi="ar-SA"/>
             </w:rPr>
           </w:pPr>
-          <w:hyperlink w:anchor="_Toc169000027" w:history="1">
+          <w:hyperlink w:anchor="_Toc169002101" w:history="1">
             <w:r>
               <w:rPr>
                 <w:rStyle w:val="Hyperlink"/>
@@ -1426,7 +1426,7 @@
                 <w:noProof/>
                 <w:webHidden/>
               </w:rPr>
-              <w:instrText xml:space="preserve"> PAGEREF _Toc169000027 \h </w:instrText>
+              <w:instrText xml:space="preserve"> PAGEREF _Toc169002101 \h </w:instrText>
             </w:r>
             <w:r>
               <w:rPr>
@@ -1471,7 +1471,7 @@
               <w:lang w:val="nl-BE" w:eastAsia="nl-BE" w:bidi="ar-SA"/>
             </w:rPr>
           </w:pPr>
-          <w:hyperlink w:anchor="_Toc169000028" w:history="1">
+          <w:hyperlink w:anchor="_Toc169002102" w:history="1">
             <w:r>
               <w:rPr>
                 <w:rStyle w:val="Hyperlink"/>
@@ -1498,7 +1498,7 @@
                 <w:noProof/>
                 <w:webHidden/>
               </w:rPr>
-              <w:instrText xml:space="preserve"> PAGEREF _Toc169000028 \h </w:instrText>
+              <w:instrText xml:space="preserve"> PAGEREF _Toc169002102 \h </w:instrText>
             </w:r>
             <w:r>
               <w:rPr>
@@ -1543,7 +1543,7 @@
               <w:lang w:val="nl-BE" w:eastAsia="nl-BE" w:bidi="ar-SA"/>
             </w:rPr>
           </w:pPr>
-          <w:hyperlink w:anchor="_Toc169000029" w:history="1">
+          <w:hyperlink w:anchor="_Toc169002103" w:history="1">
             <w:r>
               <w:rPr>
                 <w:rStyle w:val="Hyperlink"/>
@@ -1570,7 +1570,7 @@
                 <w:noProof/>
                 <w:webHidden/>
               </w:rPr>
-              <w:instrText xml:space="preserve"> PAGEREF _Toc169000029 \h </w:instrText>
+              <w:instrText xml:space="preserve"> PAGEREF _Toc169002103 \h </w:instrText>
             </w:r>
             <w:r>
               <w:rPr>
@@ -1615,7 +1615,7 @@
               <w:lang w:val="nl-BE" w:eastAsia="nl-BE" w:bidi="ar-SA"/>
             </w:rPr>
           </w:pPr>
-          <w:hyperlink w:anchor="_Toc169000030" w:history="1">
+          <w:hyperlink w:anchor="_Toc169002104" w:history="1">
             <w:r>
               <w:rPr>
                 <w:rStyle w:val="Hyperlink"/>
@@ -1642,7 +1642,7 @@
                 <w:noProof/>
                 <w:webHidden/>
               </w:rPr>
-              <w:instrText xml:space="preserve"> PAGEREF _Toc169000030 \h </w:instrText>
+              <w:instrText xml:space="preserve"> PAGEREF _Toc169002104 \h </w:instrText>
             </w:r>
             <w:r>
               <w:rPr>
@@ -1687,7 +1687,7 @@
               <w:lang w:val="nl-BE" w:eastAsia="nl-BE" w:bidi="ar-SA"/>
             </w:rPr>
           </w:pPr>
-          <w:hyperlink w:anchor="_Toc169000031" w:history="1">
+          <w:hyperlink w:anchor="_Toc169002105" w:history="1">
             <w:r>
               <w:rPr>
                 <w:rStyle w:val="Hyperlink"/>
@@ -1714,7 +1714,7 @@
                 <w:noProof/>
                 <w:webHidden/>
               </w:rPr>
-              <w:instrText xml:space="preserve"> PAGEREF _Toc169000031 \h </w:instrText>
+              <w:instrText xml:space="preserve"> PAGEREF _Toc169002105 \h </w:instrText>
             </w:r>
             <w:r>
               <w:rPr>
@@ -1759,7 +1759,7 @@
               <w:lang w:val="nl-BE" w:eastAsia="nl-BE" w:bidi="ar-SA"/>
             </w:rPr>
           </w:pPr>
-          <w:hyperlink w:anchor="_Toc169000032" w:history="1">
+          <w:hyperlink w:anchor="_Toc169002106" w:history="1">
             <w:r>
               <w:rPr>
                 <w:rStyle w:val="Hyperlink"/>
@@ -1786,7 +1786,7 @@
                 <w:noProof/>
                 <w:webHidden/>
               </w:rPr>
-              <w:instrText xml:space="preserve"> PAGEREF _Toc169000032 \h </w:instrText>
+              <w:instrText xml:space="preserve"> PAGEREF _Toc169002106 \h </w:instrText>
             </w:r>
             <w:r>
               <w:rPr>
@@ -1831,7 +1831,7 @@
               <w:lang w:val="nl-BE" w:eastAsia="nl-BE" w:bidi="ar-SA"/>
             </w:rPr>
           </w:pPr>
-          <w:hyperlink w:anchor="_Toc169000033" w:history="1">
+          <w:hyperlink w:anchor="_Toc169002107" w:history="1">
             <w:r>
               <w:rPr>
                 <w:rStyle w:val="Hyperlink"/>
@@ -1858,7 +1858,7 @@
                 <w:noProof/>
                 <w:webHidden/>
               </w:rPr>
-              <w:instrText xml:space="preserve"> PAGEREF _Toc169000033 \h </w:instrText>
+              <w:instrText xml:space="preserve"> PAGEREF _Toc169002107 \h </w:instrText>
             </w:r>
             <w:r>
               <w:rPr>
@@ -1903,13 +1903,13 @@
               <w:lang w:val="nl-BE" w:eastAsia="nl-BE" w:bidi="ar-SA"/>
             </w:rPr>
           </w:pPr>
-          <w:hyperlink w:anchor="_Toc169000034" w:history="1">
+          <w:hyperlink w:anchor="_Toc169002108" w:history="1">
             <w:r>
               <w:rPr>
                 <w:rStyle w:val="Hyperlink"/>
                 <w:noProof/>
               </w:rPr>
-              <w:t>LINQ query provider</w:t>
+              <w:t>Query parser</w:t>
             </w:r>
             <w:r>
               <w:rPr>
@@ -1930,7 +1930,7 @@
                 <w:noProof/>
                 <w:webHidden/>
               </w:rPr>
-              <w:instrText xml:space="preserve"> PAGEREF _Toc169000034 \h </w:instrText>
+              <w:instrText xml:space="preserve"> PAGEREF _Toc169002108 \h </w:instrText>
             </w:r>
             <w:r>
               <w:rPr>
@@ -1950,7 +1950,7 @@
                 <w:noProof/>
                 <w:webHidden/>
               </w:rPr>
-              <w:t>11</w:t>
+              <w:t>12</w:t>
             </w:r>
             <w:r>
               <w:rPr>
@@ -2061,7 +2061,7 @@
         <w:pStyle w:val="Heading1"/>
       </w:pPr>
       <w:bookmarkStart w:id="2" w:name="_Toc103760991"/>
-      <w:bookmarkStart w:id="3" w:name="_Toc169000010"/>
+      <w:bookmarkStart w:id="3" w:name="_Toc169002084"/>
       <w:r>
         <w:lastRenderedPageBreak/>
         <w:t>Introduction</w:t>
@@ -2092,7 +2092,7 @@
       <w:pPr>
         <w:pStyle w:val="Heading1"/>
       </w:pPr>
-      <w:bookmarkStart w:id="4" w:name="_Toc169000011"/>
+      <w:bookmarkStart w:id="4" w:name="_Toc169002085"/>
       <w:r>
         <w:t>Overview of entities</w:t>
       </w:r>
@@ -2107,7 +2107,7 @@
       <w:pPr>
         <w:pStyle w:val="Heading2"/>
       </w:pPr>
-      <w:bookmarkStart w:id="5" w:name="_Toc169000012"/>
+      <w:bookmarkStart w:id="5" w:name="_Toc169002086"/>
       <w:r>
         <w:t>Design goals</w:t>
       </w:r>
@@ -2158,7 +2158,7 @@
       <w:pPr>
         <w:pStyle w:val="Heading2"/>
       </w:pPr>
-      <w:bookmarkStart w:id="6" w:name="_Toc169000013"/>
+      <w:bookmarkStart w:id="6" w:name="_Toc169002087"/>
       <w:r>
         <w:t>SharePoint</w:t>
       </w:r>
@@ -2476,7 +2476,7 @@
           <w:lang w:bidi="ar-SA"/>
         </w:rPr>
       </w:pPr>
-      <w:bookmarkStart w:id="8" w:name="_Toc169000014"/>
+      <w:bookmarkStart w:id="8" w:name="_Toc169002088"/>
       <w:r>
         <w:rPr>
           <w:lang w:bidi="ar-SA"/>
@@ -3068,7 +3068,7 @@
       <w:pPr>
         <w:pStyle w:val="Heading2"/>
       </w:pPr>
-      <w:bookmarkStart w:id="10" w:name="_Toc169000015"/>
+      <w:bookmarkStart w:id="10" w:name="_Toc169002089"/>
       <w:r>
         <w:t>FieldAttribute</w:t>
       </w:r>
@@ -3817,7 +3817,7 @@
           <w:lang w:bidi="ar-SA"/>
         </w:rPr>
       </w:pPr>
-      <w:bookmarkStart w:id="11" w:name="_Toc169000016"/>
+      <w:bookmarkStart w:id="11" w:name="_Toc169002090"/>
       <w:r>
         <w:rPr>
           <w:lang w:bidi="ar-SA"/>
@@ -3996,7 +3996,7 @@
       <w:pPr>
         <w:pStyle w:val="Heading3"/>
       </w:pPr>
-      <w:bookmarkStart w:id="13" w:name="_Toc169000017"/>
+      <w:bookmarkStart w:id="13" w:name="_Toc169002091"/>
       <w:r>
         <w:t>None</w:t>
       </w:r>
@@ -4011,7 +4011,7 @@
       <w:pPr>
         <w:pStyle w:val="Heading3"/>
       </w:pPr>
-      <w:bookmarkStart w:id="14" w:name="_Toc169000018"/>
+      <w:bookmarkStart w:id="14" w:name="_Toc169002092"/>
       <w:r>
         <w:t>Boolean</w:t>
       </w:r>
@@ -4035,7 +4035,7 @@
       <w:pPr>
         <w:pStyle w:val="Heading3"/>
       </w:pPr>
-      <w:bookmarkStart w:id="15" w:name="_Toc169000019"/>
+      <w:bookmarkStart w:id="15" w:name="_Toc169002093"/>
       <w:r>
         <w:t>Calculated</w:t>
       </w:r>
@@ -4348,7 +4348,7 @@
       <w:pPr>
         <w:pStyle w:val="Heading3"/>
       </w:pPr>
-      <w:bookmarkStart w:id="16" w:name="_Toc169000020"/>
+      <w:bookmarkStart w:id="16" w:name="_Toc169002094"/>
       <w:r>
         <w:t>Choice</w:t>
       </w:r>
@@ -5374,7 +5374,7 @@
       <w:pPr>
         <w:pStyle w:val="Heading3"/>
       </w:pPr>
-      <w:bookmarkStart w:id="17" w:name="_Toc169000021"/>
+      <w:bookmarkStart w:id="17" w:name="_Toc169002095"/>
       <w:r>
         <w:t>Counter</w:t>
       </w:r>
@@ -5581,7 +5581,7 @@
       <w:pPr>
         <w:pStyle w:val="Heading3"/>
       </w:pPr>
-      <w:bookmarkStart w:id="18" w:name="_Toc169000022"/>
+      <w:bookmarkStart w:id="18" w:name="_Toc169002096"/>
       <w:r>
         <w:t>Currency</w:t>
       </w:r>
@@ -5619,7 +5619,7 @@
       <w:pPr>
         <w:pStyle w:val="Heading3"/>
       </w:pPr>
-      <w:bookmarkStart w:id="19" w:name="_Toc169000023"/>
+      <w:bookmarkStart w:id="19" w:name="_Toc169002097"/>
       <w:r>
         <w:t>DateTime</w:t>
       </w:r>
@@ -5654,7 +5654,7 @@
       <w:pPr>
         <w:pStyle w:val="Heading3"/>
       </w:pPr>
-      <w:bookmarkStart w:id="20" w:name="_Toc169000024"/>
+      <w:bookmarkStart w:id="20" w:name="_Toc169002098"/>
       <w:r>
         <w:lastRenderedPageBreak/>
         <w:t>Integer</w:t>
@@ -5679,7 +5679,7 @@
       <w:pPr>
         <w:pStyle w:val="Heading3"/>
       </w:pPr>
-      <w:bookmarkStart w:id="21" w:name="_Toc169000025"/>
+      <w:bookmarkStart w:id="21" w:name="_Toc169002099"/>
       <w:r>
         <w:t>Lookup</w:t>
       </w:r>
@@ -6506,7 +6506,7 @@
       <w:pPr>
         <w:pStyle w:val="Heading3"/>
       </w:pPr>
-      <w:bookmarkStart w:id="22" w:name="_Toc169000026"/>
+      <w:bookmarkStart w:id="22" w:name="_Toc169002100"/>
       <w:r>
         <w:t>LookupMulti</w:t>
       </w:r>
@@ -6937,7 +6937,7 @@
       <w:pPr>
         <w:pStyle w:val="Heading3"/>
       </w:pPr>
-      <w:bookmarkStart w:id="23" w:name="_Toc169000027"/>
+      <w:bookmarkStart w:id="23" w:name="_Toc169002101"/>
       <w:r>
         <w:t>MultiChoice</w:t>
       </w:r>
@@ -7377,7 +7377,7 @@
       <w:pPr>
         <w:pStyle w:val="Heading3"/>
       </w:pPr>
-      <w:bookmarkStart w:id="24" w:name="_Toc169000028"/>
+      <w:bookmarkStart w:id="24" w:name="_Toc169002102"/>
       <w:r>
         <w:t>Note</w:t>
       </w:r>
@@ -7392,7 +7392,7 @@
       <w:pPr>
         <w:pStyle w:val="Heading3"/>
       </w:pPr>
-      <w:bookmarkStart w:id="25" w:name="_Toc169000029"/>
+      <w:bookmarkStart w:id="25" w:name="_Toc169002103"/>
       <w:r>
         <w:t>Number</w:t>
       </w:r>
@@ -7416,7 +7416,7 @@
       <w:pPr>
         <w:pStyle w:val="Heading3"/>
       </w:pPr>
-      <w:bookmarkStart w:id="26" w:name="_Toc169000030"/>
+      <w:bookmarkStart w:id="26" w:name="_Toc169002104"/>
       <w:r>
         <w:t>Text</w:t>
       </w:r>
@@ -7431,7 +7431,7 @@
       <w:pPr>
         <w:pStyle w:val="Heading3"/>
       </w:pPr>
-      <w:bookmarkStart w:id="27" w:name="_Toc169000031"/>
+      <w:bookmarkStart w:id="27" w:name="_Toc169002105"/>
       <w:r>
         <w:t>URL</w:t>
       </w:r>
@@ -7603,7 +7603,7 @@
       <w:pPr>
         <w:pStyle w:val="Heading2"/>
       </w:pPr>
-      <w:bookmarkStart w:id="29" w:name="_Toc169000032"/>
+      <w:bookmarkStart w:id="29" w:name="_Toc169002106"/>
       <w:r>
         <w:t>ChoiceAttribute</w:t>
       </w:r>
@@ -7696,14 +7696,13 @@
         <w:rPr>
           <w:rFonts w:ascii="Courier New" w:hAnsi="Courier New" w:cs="Courier New"/>
         </w:rPr>
-        <w:t xml:space="preserve">    Chaplin = 1,</w:t>
-      </w:r>
-      <w:r>
-        <w:rPr>
-          <w:rFonts w:ascii="Courier New" w:hAnsi="Courier New" w:cs="Courier New"/>
-        </w:rPr>
-        <w:br/>
-        <w:t xml:space="preserve">        </w:t>
+        <w:t xml:space="preserve">    Chaplin</w:t>
+      </w:r>
+      <w:r>
+        <w:rPr>
+          <w:rFonts w:ascii="Courier New" w:hAnsi="Courier New" w:cs="Courier New"/>
+        </w:rPr>
+        <w:t xml:space="preserve">, </w:t>
       </w:r>
       <w:r>
         <w:rPr>
@@ -7739,7 +7738,7 @@
         <w:rPr>
           <w:rFonts w:ascii="Courier New" w:hAnsi="Courier New" w:cs="Courier New"/>
         </w:rPr>
-        <w:t>)] LaurelHardy = 2</w:t>
+        <w:t>)] LaurelHardy</w:t>
       </w:r>
       <w:r>
         <w:rPr>
@@ -7944,22 +7943,209 @@
       <w:pPr>
         <w:pStyle w:val="Heading2"/>
       </w:pPr>
-      <w:bookmarkStart w:id="31" w:name="_Toc169000033"/>
+      <w:bookmarkStart w:id="31" w:name="_Toc169002107"/>
       <w:r>
         <w:t>Lazy loading</w:t>
       </w:r>
       <w:bookmarkEnd w:id="31"/>
     </w:p>
-    <w:p/>
+    <w:p>
+      <w:r>
+        <w:t xml:space="preserve">LINQ-to-SharePoint implements </w:t>
+      </w:r>
+      <w:r>
+        <w:rPr>
+          <w:i/>
+        </w:rPr>
+        <w:t>lazy loading</w:t>
+      </w:r>
+      <w:r>
+        <w:t xml:space="preserve"> for Lookup and LookupMulti fields</w:t>
+      </w:r>
+      <w:r>
+        <w:t xml:space="preserve">. This allows for more efficient querying. Only the target entity’s primary key value will be kept in a </w:t>
+      </w:r>
+      <w:r>
+        <w:rPr>
+          <w:i/>
+        </w:rPr>
+        <w:t>lazy loading thunk</w:t>
+      </w:r>
+      <w:r>
+        <w:t xml:space="preserve"> till the property is retrieved via the GetValue method of SharePointListEntity. This lazy loading thunk acts as a placeholder for one or more to-be-retrieved linked entities.</w:t>
+      </w:r>
+    </w:p>
+    <w:p>
+      <w:r>
+        <w:t xml:space="preserve">The ILazyLoadingThunk interface and the corresponding implementation are shown in </w:t>
+      </w:r>
+      <w:r>
+        <w:fldChar w:fldCharType="begin"/>
+      </w:r>
+      <w:r>
+        <w:instrText xml:space="preserve"> REF _Ref169001638 \h </w:instrText>
+      </w:r>
+      <w:r>
+        <w:fldChar w:fldCharType="separate"/>
+      </w:r>
+      <w:r>
+        <w:t xml:space="preserve">Figure </w:t>
+      </w:r>
+      <w:r>
+        <w:rPr>
+          <w:noProof/>
+        </w:rPr>
+        <w:t>7</w:t>
+      </w:r>
+      <w:r>
+        <w:fldChar w:fldCharType="end"/>
+      </w:r>
+      <w:r>
+        <w:t>.</w:t>
+      </w:r>
+    </w:p>
+    <w:p>
+      <w:pPr>
+        <w:keepNext/>
+        <w:jc w:val="center"/>
+      </w:pPr>
+      <w:r>
+        <w:rPr>
+          <w:noProof/>
+          <w:lang w:val="nl-BE" w:eastAsia="nl-BE" w:bidi="ar-SA"/>
+        </w:rPr>
+        <w:lastRenderedPageBreak/>
+        <w:drawing>
+          <wp:inline distT="0" distB="0" distL="0" distR="0">
+            <wp:extent cx="3838575" cy="3400425"/>
+            <wp:effectExtent l="19050" t="0" r="9525" b="0"/>
+            <wp:docPr id="4" name="Picture 4"/>
+            <wp:cNvGraphicFramePr>
+              <a:graphicFrameLocks xmlns:a="http://schemas.openxmlformats.org/drawingml/2006/main" noChangeAspect="1"/>
+            </wp:cNvGraphicFramePr>
+            <a:graphic xmlns:a="http://schemas.openxmlformats.org/drawingml/2006/main">
+              <a:graphicData uri="http://schemas.openxmlformats.org/drawingml/2006/picture">
+                <pic:pic xmlns:pic="http://schemas.openxmlformats.org/drawingml/2006/picture">
+                  <pic:nvPicPr>
+                    <pic:cNvPr id="0" name="Picture 4"/>
+                    <pic:cNvPicPr>
+                      <a:picLocks noChangeAspect="1" noChangeArrowheads="1"/>
+                    </pic:cNvPicPr>
+                  </pic:nvPicPr>
+                  <pic:blipFill>
+                    <a:blip r:embed="rId16"/>
+                    <a:srcRect/>
+                    <a:stretch>
+                      <a:fillRect/>
+                    </a:stretch>
+                  </pic:blipFill>
+                  <pic:spPr bwMode="auto">
+                    <a:xfrm>
+                      <a:off x="0" y="0"/>
+                      <a:ext cx="3838575" cy="3400425"/>
+                    </a:xfrm>
+                    <a:prstGeom prst="rect">
+                      <a:avLst/>
+                    </a:prstGeom>
+                    <a:noFill/>
+                    <a:ln w="9525">
+                      <a:noFill/>
+                      <a:miter lim="800000"/>
+                      <a:headEnd/>
+                      <a:tailEnd/>
+                    </a:ln>
+                  </pic:spPr>
+                </pic:pic>
+              </a:graphicData>
+            </a:graphic>
+          </wp:inline>
+        </w:drawing>
+      </w:r>
+    </w:p>
+    <w:p>
+      <w:pPr>
+        <w:pStyle w:val="Caption"/>
+        <w:jc w:val="center"/>
+        <w:rPr>
+          <w:noProof/>
+          <w:color w:val="auto"/>
+        </w:rPr>
+      </w:pPr>
+      <w:bookmarkStart w:id="32" w:name="_Ref169001638"/>
+      <w:r>
+        <w:rPr>
+          <w:color w:val="auto"/>
+        </w:rPr>
+        <w:t xml:space="preserve">Figure </w:t>
+      </w:r>
+      <w:r>
+        <w:rPr>
+          <w:color w:val="auto"/>
+        </w:rPr>
+        <w:fldChar w:fldCharType="begin"/>
+      </w:r>
+      <w:r>
+        <w:rPr>
+          <w:color w:val="auto"/>
+        </w:rPr>
+        <w:instrText xml:space="preserve"> SEQ Figure \* ARABIC </w:instrText>
+      </w:r>
+      <w:r>
+        <w:rPr>
+          <w:color w:val="auto"/>
+        </w:rPr>
+        <w:fldChar w:fldCharType="separate"/>
+      </w:r>
+      <w:r>
+        <w:rPr>
+          <w:noProof/>
+          <w:color w:val="auto"/>
+        </w:rPr>
+        <w:t>7</w:t>
+      </w:r>
+      <w:r>
+        <w:rPr>
+          <w:color w:val="auto"/>
+        </w:rPr>
+        <w:fldChar w:fldCharType="end"/>
+      </w:r>
+      <w:bookmarkEnd w:id="32"/>
+      <w:r>
+        <w:rPr>
+          <w:noProof/>
+          <w:color w:val="auto"/>
+        </w:rPr>
+        <w:t xml:space="preserve"> - Lazy loading thunk</w:t>
+      </w:r>
+    </w:p>
+    <w:p>
+      <w:r>
+        <w:t>When the SharePointListEntity’s GetValue method encounters a ILazyLoadingThunk object when looking for the value in the fields dictionary, it calls the thunk’s LoadEntity method to retrieve the referenced entity (for Lookup fields) or list of entities (for MultiLookup fields). Once retrieved, the thunk is replaced by the retrieved object or IList&lt;T&gt; of objects.</w:t>
+      </w:r>
+    </w:p>
+    <w:p>
+      <w:r>
+        <w:t>In order to retrieve the referenced entity or entities, the query execution engine will keep the entity identifier(s) (primary key field) as a field in the LazyLoadingThunk&lt;T,R&gt; object. The T type parameter refers to the parent list; R refers to the referenced entity type. The LoadEntity implementation relies on the SharePointDataSource&lt;R&gt;</w:t>
+      </w:r>
+      <w:r>
+        <w:t>’s GetEntityById or GetEntityByIds method to retrieve an object of type R or an IList&lt;R&gt; object based on the kept id or ids array (see further).</w:t>
+      </w:r>
+    </w:p>
     <w:p>
       <w:pPr>
         <w:pStyle w:val="Heading1"/>
       </w:pPr>
-      <w:bookmarkStart w:id="32" w:name="_Toc169000034"/>
-      <w:r>
-        <w:t>LINQ query provider</w:t>
-      </w:r>
-      <w:bookmarkEnd w:id="32"/>
+      <w:bookmarkStart w:id="33" w:name="_Toc169002108"/>
+      <w:r>
+        <w:t>Q</w:t>
+      </w:r>
+      <w:r>
+        <w:t xml:space="preserve">uery </w:t>
+      </w:r>
+      <w:r>
+        <w:t>parser</w:t>
+      </w:r>
+      <w:bookmarkEnd w:id="33"/>
     </w:p>
     <w:p>
       <w:pPr>
@@ -7971,8 +8157,12 @@
       </w:pPr>
     </w:p>
     <w:sectPr>
-      <w:headerReference w:type="default" r:id="rId16"/>
-      <w:footerReference w:type="default" r:id="rId17"/>
+      <w:headerReference w:type="even" r:id="rId17"/>
+      <w:headerReference w:type="default" r:id="rId18"/>
+      <w:footerReference w:type="even" r:id="rId19"/>
+      <w:footerReference w:type="default" r:id="rId20"/>
+      <w:headerReference w:type="first" r:id="rId21"/>
+      <w:footerReference w:type="first" r:id="rId22"/>
       <w:pgSz w:w="11906" w:h="16838"/>
       <w:pgMar w:top="1417" w:right="1417" w:bottom="1417" w:left="1417" w:header="708" w:footer="708" w:gutter="0"/>
       <w:cols w:space="708"/>
@@ -8003,6 +8193,16 @@
 </file>
 
 <file path=word/footer1.xml><?xml version="1.0" encoding="utf-8"?>
+<w:ftr xmlns:ve="http://schemas.openxmlformats.org/markup-compatibility/2006" xmlns:o="urn:schemas-microsoft-com:office:office" xmlns:r="http://schemas.openxmlformats.org/officeDocument/2006/relationships" xmlns:m="http://schemas.openxmlformats.org/officeDocument/2006/math" xmlns:v="urn:schemas-microsoft-com:vml" xmlns:wp="http://schemas.openxmlformats.org/drawingml/2006/wordprocessingDrawing" xmlns:w10="urn:schemas-microsoft-com:office:word" xmlns:w="http://schemas.openxmlformats.org/wordprocessingml/2006/main" xmlns:wne="http://schemas.microsoft.com/office/word/2006/wordml">
+  <w:p>
+    <w:pPr>
+      <w:pStyle w:val="Footer"/>
+    </w:pPr>
+  </w:p>
+</w:ftr>
+</file>
+
+<file path=word/footer2.xml><?xml version="1.0" encoding="utf-8"?>
 <w:ftr xmlns:ve="http://schemas.openxmlformats.org/markup-compatibility/2006" xmlns:o="urn:schemas-microsoft-com:office:office" xmlns:r="http://schemas.openxmlformats.org/officeDocument/2006/relationships" xmlns:m="http://schemas.openxmlformats.org/officeDocument/2006/math" xmlns:v="urn:schemas-microsoft-com:vml" xmlns:wp="http://schemas.openxmlformats.org/drawingml/2006/wordprocessingDrawing" xmlns:w10="urn:schemas-microsoft-com:office:word" xmlns:w="http://schemas.openxmlformats.org/wordprocessingml/2006/main" xmlns:wne="http://schemas.microsoft.com/office/word/2006/wordml">
   <w:p>
     <w:pPr>
@@ -8038,6 +8238,16 @@
 </w:ftr>
 </file>
 
+<file path=word/footer3.xml><?xml version="1.0" encoding="utf-8"?>
+<w:ftr xmlns:ve="http://schemas.openxmlformats.org/markup-compatibility/2006" xmlns:o="urn:schemas-microsoft-com:office:office" xmlns:r="http://schemas.openxmlformats.org/officeDocument/2006/relationships" xmlns:m="http://schemas.openxmlformats.org/officeDocument/2006/math" xmlns:v="urn:schemas-microsoft-com:vml" xmlns:wp="http://schemas.openxmlformats.org/drawingml/2006/wordprocessingDrawing" xmlns:w10="urn:schemas-microsoft-com:office:word" xmlns:w="http://schemas.openxmlformats.org/wordprocessingml/2006/main" xmlns:wne="http://schemas.microsoft.com/office/word/2006/wordml">
+  <w:p>
+    <w:pPr>
+      <w:pStyle w:val="Footer"/>
+    </w:pPr>
+  </w:p>
+</w:ftr>
+</file>
+
 <file path=word/footnotes.xml><?xml version="1.0" encoding="utf-8"?>
 <w:footnotes xmlns:ve="http://schemas.openxmlformats.org/markup-compatibility/2006" xmlns:o="urn:schemas-microsoft-com:office:office" xmlns:r="http://schemas.openxmlformats.org/officeDocument/2006/relationships" xmlns:m="http://schemas.openxmlformats.org/officeDocument/2006/math" xmlns:v="urn:schemas-microsoft-com:vml" xmlns:wp="http://schemas.openxmlformats.org/drawingml/2006/wordprocessingDrawing" xmlns:w10="urn:schemas-microsoft-com:office:word" xmlns:w="http://schemas.openxmlformats.org/wordprocessingml/2006/main" xmlns:wne="http://schemas.microsoft.com/office/word/2006/wordml">
   <w:footnote w:type="separator" w:id="0">
@@ -8062,11 +8272,69 @@
   <w:p>
     <w:pPr>
       <w:pStyle w:val="Header"/>
+    </w:pPr>
+  </w:p>
+</w:hdr>
+</file>
+
+<file path=word/header2.xml><?xml version="1.0" encoding="utf-8"?>
+<w:hdr xmlns:ve="http://schemas.openxmlformats.org/markup-compatibility/2006" xmlns:o="urn:schemas-microsoft-com:office:office" xmlns:r="http://schemas.openxmlformats.org/officeDocument/2006/relationships" xmlns:m="http://schemas.openxmlformats.org/officeDocument/2006/math" xmlns:v="urn:schemas-microsoft-com:vml" xmlns:wp="http://schemas.openxmlformats.org/drawingml/2006/wordprocessingDrawing" xmlns:w10="urn:schemas-microsoft-com:office:word" xmlns:w="http://schemas.openxmlformats.org/wordprocessingml/2006/main" xmlns:wne="http://schemas.microsoft.com/office/word/2006/wordml">
+  <w:p>
+    <w:pPr>
+      <w:pStyle w:val="Header"/>
       <w:pBdr>
         <w:bottom w:val="single" w:sz="4" w:space="1" w:color="auto"/>
       </w:pBdr>
       <w:jc w:val="right"/>
     </w:pPr>
+    <w:sdt>
+      <w:sdtPr>
+        <w:id w:val="1347502708"/>
+        <w:docPartObj>
+          <w:docPartGallery w:val="Watermarks"/>
+          <w:docPartUnique/>
+        </w:docPartObj>
+      </w:sdtPr>
+      <w:sdtContent>
+        <w:r>
+          <w:rPr>
+            <w:noProof/>
+            <w:lang w:eastAsia="zh-TW"/>
+          </w:rPr>
+          <w:pict>
+            <v:shapetype id="_x0000_t136" coordsize="21600,21600" o:spt="136" adj="10800" path="m@7,l@8,m@5,21600l@6,21600e">
+              <v:formulas>
+                <v:f eqn="sum #0 0 10800"/>
+                <v:f eqn="prod #0 2 1"/>
+                <v:f eqn="sum 21600 0 @1"/>
+                <v:f eqn="sum 0 0 @2"/>
+                <v:f eqn="sum 21600 0 @3"/>
+                <v:f eqn="if @0 @3 0"/>
+                <v:f eqn="if @0 21600 @1"/>
+                <v:f eqn="if @0 0 @2"/>
+                <v:f eqn="if @0 @4 21600"/>
+                <v:f eqn="mid @5 @6"/>
+                <v:f eqn="mid @8 @5"/>
+                <v:f eqn="mid @7 @8"/>
+                <v:f eqn="mid @6 @7"/>
+                <v:f eqn="sum @6 0 @5"/>
+              </v:formulas>
+              <v:path textpathok="t" o:connecttype="custom" o:connectlocs="@9,0;@10,10800;@11,21600;@12,10800" o:connectangles="270,180,90,0"/>
+              <v:textpath on="t" fitshape="t"/>
+              <v:handles>
+                <v:h position="#0,bottomRight" xrange="6629,14971"/>
+              </v:handles>
+              <o:lock v:ext="edit" text="t" shapetype="t"/>
+            </v:shapetype>
+            <v:shape id="PowerPlusWaterMarkObject357831064" o:spid="_x0000_s4098" type="#_x0000_t136" style="position:absolute;left:0;text-align:left;margin-left:0;margin-top:0;width:412.4pt;height:247.45pt;rotation:315;z-index:-251656192;mso-position-horizontal:center;mso-position-horizontal-relative:margin;mso-position-vertical:center;mso-position-vertical-relative:margin" o:allowincell="f" fillcolor="silver" stroked="f">
+              <v:fill opacity=".5"/>
+              <v:textpath style="font-family:&quot;Calibri&quot;;font-size:1pt" string="DRAFT"/>
+              <w10:wrap anchorx="margin" anchory="margin"/>
+            </v:shape>
+          </w:pict>
+        </w:r>
+      </w:sdtContent>
+    </w:sdt>
     <w:sdt>
       <w:sdtPr>
         <w:alias w:val="Title"/>
@@ -8088,9 +8356,19 @@
         <w:rPr>
           <w:noProof/>
         </w:rPr>
-        <w:t>2</w:t>
+        <w:t>10</w:t>
       </w:r>
     </w:fldSimple>
+  </w:p>
+</w:hdr>
+</file>
+
+<file path=word/header3.xml><?xml version="1.0" encoding="utf-8"?>
+<w:hdr xmlns:ve="http://schemas.openxmlformats.org/markup-compatibility/2006" xmlns:o="urn:schemas-microsoft-com:office:office" xmlns:r="http://schemas.openxmlformats.org/officeDocument/2006/relationships" xmlns:m="http://schemas.openxmlformats.org/officeDocument/2006/math" xmlns:v="urn:schemas-microsoft-com:vml" xmlns:wp="http://schemas.openxmlformats.org/drawingml/2006/wordprocessingDrawing" xmlns:w10="urn:schemas-microsoft-com:office:word" xmlns:w="http://schemas.openxmlformats.org/wordprocessingml/2006/main" xmlns:wne="http://schemas.microsoft.com/office/word/2006/wordml">
+  <w:p>
+    <w:pPr>
+      <w:pStyle w:val="Header"/>
+    </w:pPr>
   </w:p>
 </w:hdr>
 </file>
@@ -9736,7 +10014,7 @@
 </file>
 
 <file path=customXml/itemProps1.xml><?xml version="1.0" encoding="utf-8"?>
-<ds:datastoreItem xmlns:ds="http://schemas.openxmlformats.org/officeDocument/2006/customXml" ds:itemID="{B4B9D57C-8BBD-4927-A452-0725EC117772}">
+<ds:datastoreItem xmlns:ds="http://schemas.openxmlformats.org/officeDocument/2006/customXml" ds:itemID="{E570A9F9-270D-475E-BDB5-D0B8DF4887FB}">
   <ds:schemaRefs>
     <ds:schemaRef ds:uri="http://schemas.openxmlformats.org/officeDocument/2006/bibliography"/>
   </ds:schemaRefs>

</xml_diff>

<commit_message>
Spec change for naming conventions
git-svn-id: https://linqtosharepoint.svn.codeplex.com/svn@7008 142e9c35-602f-4880-9f37-ec48a24daa6a
</commit_message>
<xml_diff>
--- a/Specs/LINQ-to-SharePoint runtime library specification.docx
+++ b/Specs/LINQ-to-SharePoint runtime library specification.docx
@@ -8,7 +8,10 @@
       </w:pPr>
       <w:bookmarkStart w:id="0" w:name="_Toc169002083"/>
       <w:r>
-        <w:t>LINQ-to-SharePoint runtime library specification</w:t>
+        <w:t>LINQ to SharePoint</w:t>
+      </w:r>
+      <w:r>
+        <w:t xml:space="preserve"> runtime library specification</w:t>
       </w:r>
       <w:bookmarkEnd w:id="0"/>
     </w:p>
@@ -19,7 +22,7 @@
       </w:pPr>
       <w:fldSimple w:instr=" DATE \@ &quot;MMMM d, yyyy&quot; ">
         <w:r>
-          <w:t>June 7, 2007</w:t>
+          <w:t>June 25, 2007</w:t>
         </w:r>
       </w:fldSimple>
       <w:r>
@@ -42,7 +45,13 @@
         <w:pStyle w:val="BodyText"/>
       </w:pPr>
       <w:r>
-        <w:t>This paper describes the runtime library infrastructure used in the LINQ-to-SharePoint implementation, required to translate LINQ queries into CAML and to provide an entity model.</w:t>
+        <w:t xml:space="preserve">This paper describes the runtime library infrastructure used in the </w:t>
+      </w:r>
+      <w:r>
+        <w:t>LINQ to SharePoint</w:t>
+      </w:r>
+      <w:r>
+        <w:t xml:space="preserve"> implementation, required to translate LINQ queries into CAML and to provide an entity model.</w:t>
       </w:r>
     </w:p>
     <w:p>
@@ -109,7 +118,14 @@
                 <w:rStyle w:val="Hyperlink"/>
                 <w:noProof/>
               </w:rPr>
-              <w:t>LINQ-to-SharePoint runtime library specification</w:t>
+              <w:t>LINQ to SharePoint</w:t>
+            </w:r>
+            <w:r>
+              <w:rPr>
+                <w:rStyle w:val="Hyperlink"/>
+                <w:noProof/>
+              </w:rPr>
+              <w:t xml:space="preserve"> runtime library specification</w:t>
             </w:r>
             <w:r>
               <w:rPr>
@@ -1981,7 +1997,13 @@
         <w:pStyle w:val="Disclaimertext"/>
       </w:pPr>
       <w:r>
-        <w:t>© 2007 Bart De Smet. All rights reserved. This specification is provided under the license agreements for LINQ-to-SharePoint.  For further details on licensing, please refer to:</w:t>
+        <w:t xml:space="preserve">© 2007 Bart De Smet. All rights reserved. This specification is provided under the license agreements for </w:t>
+      </w:r>
+      <w:r>
+        <w:t>LINQ to SharePoint</w:t>
+      </w:r>
+      <w:r>
+        <w:t>.  For further details on licensing, please refer to:</w:t>
       </w:r>
       <w:r>
         <w:t xml:space="preserve"> </w:t>
@@ -2074,7 +2096,13 @@
         <w:t>This paper describes the runtime infrastructure</w:t>
       </w:r>
       <w:r>
-        <w:t xml:space="preserve"> provided by LINQ-to-SharePoint, including the entity framework and the query parser that translates LINQ queries into the corresponding CAML queries.</w:t>
+        <w:t xml:space="preserve"> provided by </w:t>
+      </w:r>
+      <w:r>
+        <w:t>LINQ to SharePoint</w:t>
+      </w:r>
+      <w:r>
+        <w:t>, including the entity framework and the query parser that translates LINQ queries into the corresponding CAML queries.</w:t>
       </w:r>
       <w:r>
         <w:t xml:space="preserve"> </w:t>
@@ -2115,7 +2143,10 @@
     </w:p>
     <w:p>
       <w:r>
-        <w:t>LINQ-to-SharePoint entities should:</w:t>
+        <w:t>LINQ to SharePoint</w:t>
+      </w:r>
+      <w:r>
+        <w:t xml:space="preserve"> entities should:</w:t>
       </w:r>
     </w:p>
     <w:p>
@@ -2180,7 +2211,19 @@
         <w:rPr>
           <w:lang w:bidi="ar-SA"/>
         </w:rPr>
-        <w:t>All entities in LINQ-to-SharePoint derive from a SharePoint</w:t>
+        <w:t xml:space="preserve">All entities in </w:t>
+      </w:r>
+      <w:r>
+        <w:rPr>
+          <w:lang w:bidi="ar-SA"/>
+        </w:rPr>
+        <w:t>LINQ to SharePoint</w:t>
+      </w:r>
+      <w:r>
+        <w:rPr>
+          <w:lang w:bidi="ar-SA"/>
+        </w:rPr>
+        <w:t xml:space="preserve"> derive from a SharePoint</w:t>
       </w:r>
       <w:r>
         <w:rPr>
@@ -2278,7 +2321,19 @@
         <w:rPr>
           <w:lang w:bidi="ar-SA"/>
         </w:rPr>
-        <w:t xml:space="preserve"> The LINQ-to-SharePoint library itself can use the GetValue and SetValue methods at will, e.g. to store query results. Using this level of indirection, changes to entities can be monitored in order to support updating.</w:t>
+        <w:t xml:space="preserve"> The </w:t>
+      </w:r>
+      <w:r>
+        <w:rPr>
+          <w:lang w:bidi="ar-SA"/>
+        </w:rPr>
+        <w:t>LINQ to SharePoint</w:t>
+      </w:r>
+      <w:r>
+        <w:rPr>
+          <w:lang w:bidi="ar-SA"/>
+        </w:rPr>
+        <w:t xml:space="preserve"> library itself can use the GetValue and SetValue methods at will, e.g. to store query results. Using this level of indirection, changes to entities can be monitored in order to support updating.</w:t>
       </w:r>
     </w:p>
     <w:p>
@@ -2805,7 +2860,19 @@
         <w:rPr>
           <w:lang w:bidi="ar-SA"/>
         </w:rPr>
-        <w:t xml:space="preserve">This attribute is used by the LINQ-to-SharePoint runtime infrastructure to connect to the right list for query execution. More specifically, the list name </w:t>
+        <w:t xml:space="preserve">This attribute is used by the </w:t>
+      </w:r>
+      <w:r>
+        <w:rPr>
+          <w:lang w:bidi="ar-SA"/>
+        </w:rPr>
+        <w:t>LINQ to SharePoint</w:t>
+      </w:r>
+      <w:r>
+        <w:rPr>
+          <w:lang w:bidi="ar-SA"/>
+        </w:rPr>
+        <w:t xml:space="preserve"> runtime infrastructure to connect to the right list for query execution. More specifically, the list name </w:t>
       </w:r>
       <w:r>
         <w:rPr>
@@ -3619,7 +3686,13 @@
         <w:t>No support is provided for class fields. Entities can only provide mappings to SharePoint list item fields by means of class properties.</w:t>
       </w:r>
       <w:r>
-        <w:t xml:space="preserve"> Field attributes are required for all fields that participate in LINQ-to-SharePoint queries. No default mappings are done if field attributes are missing.</w:t>
+        <w:t xml:space="preserve"> Field attributes are required for all fields that participate in </w:t>
+      </w:r>
+      <w:r>
+        <w:t>LINQ to SharePoint</w:t>
+      </w:r>
+      <w:r>
+        <w:t xml:space="preserve"> queries. No default mappings are done if field attributes are missing.</w:t>
       </w:r>
     </w:p>
     <w:p>
@@ -3828,7 +3901,13 @@
     </w:p>
     <w:p>
       <w:r>
-        <w:t xml:space="preserve">This section describes all of the supported field types in LINQ-to-SharePoint as well as the associated field mappings. All field types are kept in a FieldTypes enumeration as shown in </w:t>
+        <w:t xml:space="preserve">This section describes all of the supported field types in </w:t>
+      </w:r>
+      <w:r>
+        <w:t>LINQ to SharePoint</w:t>
+      </w:r>
+      <w:r>
+        <w:t xml:space="preserve"> as well as the associated field mappings. All field types are kept in a FieldTypes enumeration as shown in </w:t>
       </w:r>
       <w:r>
         <w:fldChar w:fldCharType="begin"/>
@@ -7951,7 +8030,10 @@
     </w:p>
     <w:p>
       <w:r>
-        <w:t xml:space="preserve">LINQ-to-SharePoint implements </w:t>
+        <w:t>LINQ to SharePoint</w:t>
+      </w:r>
+      <w:r>
+        <w:t xml:space="preserve"> implements </w:t>
       </w:r>
       <w:r>
         <w:rPr>
@@ -8159,7 +8241,21 @@
           <w:noProof/>
           <w:szCs w:val="18"/>
         </w:rPr>
-        <w:t>At the core of the LINQ-to-SharePoint runtime infrastructure is the query parser, responsible for the translation of LINQ query expression trees into CAML. This section of the specification describes the query parser in detail.</w:t>
+        <w:t xml:space="preserve">At the core of the </w:t>
+      </w:r>
+      <w:r>
+        <w:rPr>
+          <w:noProof/>
+          <w:szCs w:val="18"/>
+        </w:rPr>
+        <w:t>LINQ to SharePoint</w:t>
+      </w:r>
+      <w:r>
+        <w:rPr>
+          <w:noProof/>
+          <w:szCs w:val="18"/>
+        </w:rPr>
+        <w:t xml:space="preserve"> runtime infrastructure is the query parser, responsible for the translation of LINQ query expression trees into CAML. This section of the specification describes the query parser in detail.</w:t>
       </w:r>
     </w:p>
     <w:p>
@@ -8188,7 +8284,21 @@
           <w:noProof/>
           <w:szCs w:val="18"/>
         </w:rPr>
-        <w:t>In LINQ-to-SharePoint each data source connecting to a SharePoint list is represented as an instance of type SharePointDataSource&lt;T&gt; with T the entity type for the list. This allows for strongly-typed queries to be written using comfortable LINQ syntax.</w:t>
+        <w:t xml:space="preserve">In </w:t>
+      </w:r>
+      <w:r>
+        <w:rPr>
+          <w:noProof/>
+          <w:szCs w:val="18"/>
+        </w:rPr>
+        <w:t>LINQ to SharePoint</w:t>
+      </w:r>
+      <w:r>
+        <w:rPr>
+          <w:noProof/>
+          <w:szCs w:val="18"/>
+        </w:rPr>
+        <w:t xml:space="preserve"> each data source connecting to a SharePoint list is represented as an instance of type SharePointDataSource&lt;T&gt; with T the entity type for the list. This allows for strongly-typed queries to be written using comfortable LINQ syntax.</w:t>
       </w:r>
     </w:p>
     <w:p>
@@ -9253,7 +9363,21 @@
           <w:noProof/>
           <w:szCs w:val="18"/>
         </w:rPr>
-        <w:t>This section outlines the query keywords and constructs supported by LINQ-to-SharePoint (C# 3.0 and higher):</w:t>
+        <w:t xml:space="preserve">This section outlines the query keywords and constructs supported by </w:t>
+      </w:r>
+      <w:r>
+        <w:rPr>
+          <w:noProof/>
+          <w:szCs w:val="18"/>
+        </w:rPr>
+        <w:t>LINQ to SharePoint</w:t>
+      </w:r>
+      <w:r>
+        <w:rPr>
+          <w:noProof/>
+          <w:szCs w:val="18"/>
+        </w:rPr>
+        <w:t xml:space="preserve"> (C# 3.0 and higher):</w:t>
       </w:r>
     </w:p>
     <w:p>
@@ -9530,7 +9654,21 @@
           <w:noProof/>
           <w:szCs w:val="18"/>
         </w:rPr>
-        <w:t>Non-supported constructs include groupby and join. Currently, LINQ-to-SharePoint queries cannot be combined with other data sources as part of one cross-domain LINQ query.</w:t>
+        <w:t xml:space="preserve">Non-supported constructs include groupby and join. Currently, </w:t>
+      </w:r>
+      <w:r>
+        <w:rPr>
+          <w:noProof/>
+          <w:szCs w:val="18"/>
+        </w:rPr>
+        <w:t>LINQ to SharePoint</w:t>
+      </w:r>
+      <w:r>
+        <w:rPr>
+          <w:noProof/>
+          <w:szCs w:val="18"/>
+        </w:rPr>
+        <w:t xml:space="preserve"> queries cannot be combined with other data sources as part of one cross-domain LINQ query.</w:t>
       </w:r>
     </w:p>
     <w:p>
@@ -9553,7 +9691,21 @@
           <w:noProof/>
           <w:szCs w:val="18"/>
         </w:rPr>
-        <w:t xml:space="preserve"> Similar LINQ query keywords are supported in VB 9.0 and higher. Where appropriate, this specification will detail differences between both languages if it affects the construction of the LINQ-to-SharePoint query parser.</w:t>
+        <w:t xml:space="preserve"> Similar LINQ query keywords are supported in VB 9.0 and higher. Where appropriate, this specification will detail differences between both languages if it affects the construction of the </w:t>
+      </w:r>
+      <w:r>
+        <w:rPr>
+          <w:noProof/>
+          <w:szCs w:val="18"/>
+        </w:rPr>
+        <w:t>LINQ to SharePoint</w:t>
+      </w:r>
+      <w:r>
+        <w:rPr>
+          <w:noProof/>
+          <w:szCs w:val="18"/>
+        </w:rPr>
+        <w:t xml:space="preserve"> query parser.</w:t>
       </w:r>
     </w:p>
     <w:p>
@@ -10377,7 +10529,15 @@
           <w:color w:val="FF0000"/>
           <w:szCs w:val="18"/>
         </w:rPr>
-        <w:t>not supported by LINQ-to-SharePoint</w:t>
+        <w:t xml:space="preserve">not supported by </w:t>
+      </w:r>
+      <w:r>
+        <w:rPr>
+          <w:noProof/>
+          <w:color w:val="FF0000"/>
+          <w:szCs w:val="18"/>
+        </w:rPr>
+        <w:t>LINQ to SharePoint</w:t>
       </w:r>
     </w:p>
     <w:p>
@@ -10530,7 +10690,21 @@
           <w:noProof/>
           <w:szCs w:val="18"/>
         </w:rPr>
-        <w:t xml:space="preserve"> (some inheritance links have been omitted for clarity). In order to support ordering, the IOrderedQueryable&lt;T&gt; interface is implemented by LINQ-to-SharePoint.</w:t>
+        <w:t xml:space="preserve"> (some inheritance links have been omitted for clarity). In order to support ordering, the IOrderedQueryable&lt;T&gt; interface is implemented by </w:t>
+      </w:r>
+      <w:r>
+        <w:rPr>
+          <w:noProof/>
+          <w:szCs w:val="18"/>
+        </w:rPr>
+        <w:t>LINQ to SharePoint</w:t>
+      </w:r>
+      <w:r>
+        <w:rPr>
+          <w:noProof/>
+          <w:szCs w:val="18"/>
+        </w:rPr>
+        <w:t>.</w:t>
       </w:r>
     </w:p>
     <w:p>
@@ -10711,7 +10885,21 @@
           <w:noProof/>
           <w:szCs w:val="18"/>
         </w:rPr>
-        <w:t>As an example, consider the following simple LINQ-to-SharePoint query:</w:t>
+        <w:t xml:space="preserve">As an example, consider the following simple </w:t>
+      </w:r>
+      <w:r>
+        <w:rPr>
+          <w:noProof/>
+          <w:szCs w:val="18"/>
+        </w:rPr>
+        <w:t>LINQ to SharePoint</w:t>
+      </w:r>
+      <w:r>
+        <w:rPr>
+          <w:noProof/>
+          <w:szCs w:val="18"/>
+        </w:rPr>
+        <w:t xml:space="preserve"> query:</w:t>
       </w:r>
     </w:p>
     <w:p>
@@ -12251,7 +12439,23 @@
           <w:color w:val="FF0000"/>
           <w:szCs w:val="18"/>
         </w:rPr>
-        <w:t xml:space="preserve"> This specification puts serious restrictions on the query expressiveness that can be reached using LINQ-to-SharePoint. By not implementing the Queryable.Execute method (as outlined further on), several methods supported by Queryable won’t be supported since these rely on a working Execute method. This limitation will be reconsidered in subsequent releases.</w:t>
+        <w:t xml:space="preserve"> This specification puts serious restrictions on the query expressiveness that can be reached using </w:t>
+      </w:r>
+      <w:r>
+        <w:rPr>
+          <w:noProof/>
+          <w:color w:val="FF0000"/>
+          <w:szCs w:val="18"/>
+        </w:rPr>
+        <w:t>LINQ to SharePoint</w:t>
+      </w:r>
+      <w:r>
+        <w:rPr>
+          <w:noProof/>
+          <w:color w:val="FF0000"/>
+          <w:szCs w:val="18"/>
+        </w:rPr>
+        <w:t>. By not implementing the Queryable.Execute method (as outlined further on), several methods supported by Queryable won’t be supported since these rely on a working Execute method. This limitation will be reconsidered in subsequent releases.</w:t>
       </w:r>
     </w:p>
     <w:p>
@@ -12806,7 +13010,21 @@
           <w:noProof/>
           <w:szCs w:val="18"/>
         </w:rPr>
-        <w:t xml:space="preserve">Instead, the LINQ-to-SharePoint query parser will perform </w:t>
+        <w:t xml:space="preserve">Instead, the </w:t>
+      </w:r>
+      <w:r>
+        <w:rPr>
+          <w:noProof/>
+          <w:szCs w:val="18"/>
+        </w:rPr>
+        <w:t>LINQ to SharePoint</w:t>
+      </w:r>
+      <w:r>
+        <w:rPr>
+          <w:noProof/>
+          <w:szCs w:val="18"/>
+        </w:rPr>
+        <w:t xml:space="preserve"> query parser will perform </w:t>
       </w:r>
       <w:r>
         <w:rPr>
@@ -13008,7 +13226,21 @@
           <w:noProof/>
           <w:szCs w:val="18"/>
         </w:rPr>
-        <w:t xml:space="preserve"> Take is the only supported Queryable method in LINQ-to-SharePoint that does not correspond to a built-in language query operator. Take calls will be mapped to row count restrictions on the result set of the query. Details are outlined further in this specification.</w:t>
+        <w:t xml:space="preserve"> Take is the only supported Queryable method in </w:t>
+      </w:r>
+      <w:r>
+        <w:rPr>
+          <w:noProof/>
+          <w:szCs w:val="18"/>
+        </w:rPr>
+        <w:t>LINQ to SharePoint</w:t>
+      </w:r>
+      <w:r>
+        <w:rPr>
+          <w:noProof/>
+          <w:szCs w:val="18"/>
+        </w:rPr>
+        <w:t xml:space="preserve"> that does not correspond to a built-in language query operator. Take calls will be mapped to row count restrictions on the result set of the query. Details are outlined further in this specification.</w:t>
       </w:r>
     </w:p>
     <w:p>
@@ -13124,7 +13356,7 @@
         <w:rPr>
           <w:noProof/>
         </w:rPr>
-        <w:t>June 7, 2007</w:t>
+        <w:t>June 25, 2007</w:t>
       </w:r>
     </w:fldSimple>
     <w:r>
@@ -13137,7 +13369,7 @@
       <w:rPr>
         <w:b/>
       </w:rPr>
-      <w:t>LINQ-to-SharePoint</w:t>
+      <w:t>LINQ to SharePoint</w:t>
     </w:r>
     <w:r>
       <w:t xml:space="preserve"> © 2007 Bart De Smet. All rights reserved.</w:t>
@@ -13252,7 +13484,10 @@
       </w:sdtPr>
       <w:sdtContent>
         <w:r>
-          <w:t>LINQ-to-SharePoint runtime library specification</w:t>
+          <w:t>LINQ to SharePoint</w:t>
+        </w:r>
+        <w:r>
+          <w:t xml:space="preserve"> runtime library specification</w:t>
         </w:r>
       </w:sdtContent>
     </w:sdt>
@@ -13264,7 +13499,7 @@
         <w:rPr>
           <w:noProof/>
         </w:rPr>
-        <w:t>18</w:t>
+        <w:t>2</w:t>
       </w:r>
     </w:fldSimple>
   </w:p>
@@ -14579,6 +14814,7 @@
   <w:style w:type="character" w:default="1" w:styleId="DefaultParagraphFont">
     <w:name w:val="Default Paragraph Font"/>
     <w:uiPriority w:val="1"/>
+    <w:semiHidden/>
     <w:unhideWhenUsed/>
   </w:style>
   <w:style w:type="table" w:default="1" w:styleId="TableNormal">

</xml_diff>